<commit_message>
HTML y CSS Esencial #5
</commit_message>
<xml_diff>
--- a/Noias HTML.docx
+++ b/Noias HTML.docx
@@ -52,10 +52,7 @@
       </w:r>
       <w:proofErr w:type="spellEnd"/>
       <w:r>
-        <w:t xml:space="preserve">, </w:t>
-      </w:r>
-      <w:r>
-        <w:t xml:space="preserve">se </w:t>
+        <w:t xml:space="preserve">, se </w:t>
       </w:r>
       <w:proofErr w:type="spellStart"/>
       <w:r>
@@ -159,10 +156,7 @@
       </w:r>
       <w:proofErr w:type="spellEnd"/>
       <w:r>
-        <w:t xml:space="preserve"> URL</w:t>
-      </w:r>
-      <w:r>
-        <w:t xml:space="preserve"> </w:t>
+        <w:t xml:space="preserve"> URL </w:t>
       </w:r>
       <w:proofErr w:type="spellStart"/>
       <w:r>
@@ -794,13 +788,683 @@
       </w:r>
       <w:proofErr w:type="spellEnd"/>
       <w:r>
-        <w:t xml:space="preserve"> en</w:t>
+        <w:t xml:space="preserve"> </w:t>
+      </w:r>
+      <w:proofErr w:type="spellStart"/>
+      <w:r>
+        <w:t>en</w:t>
+      </w:r>
+      <w:proofErr w:type="spellEnd"/>
+      <w:r>
+        <w:t xml:space="preserve"> style3.css</w:t>
+      </w:r>
+    </w:p>
+    <w:p>
+      <w:r>
+        <w:t>Video 4</w:t>
+      </w:r>
+    </w:p>
+    <w:p>
+      <w:r>
+        <w:t>CSS (</w:t>
+      </w:r>
+      <w:proofErr w:type="spellStart"/>
+      <w:r>
+        <w:t>continuacion</w:t>
+      </w:r>
+      <w:proofErr w:type="spellEnd"/>
+      <w:r>
+        <w:t>)</w:t>
+      </w:r>
+    </w:p>
+    <w:p>
+      <w:proofErr w:type="spellStart"/>
+      <w:r>
+        <w:t>Estilos</w:t>
+      </w:r>
+      <w:proofErr w:type="spellEnd"/>
+      <w:r>
+        <w:t xml:space="preserve"> inline:</w:t>
+      </w:r>
+    </w:p>
+    <w:p>
+      <w:pPr>
+        <w:pStyle w:val="ListParagraph"/>
+        <w:numPr>
+          <w:ilvl w:val="0"/>
+          <w:numId w:val="4"/>
+        </w:numPr>
+      </w:pPr>
+      <w:r>
+        <w:t>El</w:t>
+      </w:r>
+      <w:r>
+        <w:t xml:space="preserve"> se </w:t>
+      </w:r>
+      <w:proofErr w:type="spellStart"/>
+      <w:r>
+        <w:t>incorporan</w:t>
+      </w:r>
+      <w:proofErr w:type="spellEnd"/>
+      <w:r>
+        <w:t xml:space="preserve"> </w:t>
+      </w:r>
+      <w:proofErr w:type="spellStart"/>
+      <w:r>
+        <w:t>dentro</w:t>
+      </w:r>
+      <w:proofErr w:type="spellEnd"/>
+      <w:r>
+        <w:t xml:space="preserve"> de </w:t>
+      </w:r>
+      <w:proofErr w:type="spellStart"/>
+      <w:r>
+        <w:t>los</w:t>
+      </w:r>
+      <w:proofErr w:type="spellEnd"/>
+      <w:r>
+        <w:t xml:space="preserve"> TAGs </w:t>
+      </w:r>
+      <w:proofErr w:type="spellStart"/>
+      <w:r>
+        <w:t>en</w:t>
+      </w:r>
+      <w:proofErr w:type="spellEnd"/>
+      <w:r>
+        <w:t xml:space="preserve"> el archive HTML</w:t>
+      </w:r>
+      <w:r>
+        <w:t xml:space="preserve">, </w:t>
+      </w:r>
+      <w:proofErr w:type="spellStart"/>
+      <w:r>
+        <w:t>pero</w:t>
+      </w:r>
+      <w:proofErr w:type="spellEnd"/>
+      <w:r>
+        <w:t xml:space="preserve"> </w:t>
+      </w:r>
+      <w:proofErr w:type="spellStart"/>
+      <w:r>
+        <w:t>esto</w:t>
+      </w:r>
+      <w:proofErr w:type="spellEnd"/>
+      <w:r>
+        <w:t xml:space="preserve"> </w:t>
+      </w:r>
+      <w:proofErr w:type="spellStart"/>
+      <w:r>
+        <w:t>tiene</w:t>
+      </w:r>
+      <w:proofErr w:type="spellEnd"/>
+      <w:r>
+        <w:t xml:space="preserve"> un </w:t>
+      </w:r>
+      <w:proofErr w:type="spellStart"/>
+      <w:r>
+        <w:t>p</w:t>
+      </w:r>
+      <w:r>
+        <w:t>roblema</w:t>
+      </w:r>
+      <w:proofErr w:type="spellEnd"/>
+      <w:r>
+        <w:t>, s</w:t>
+      </w:r>
+      <w:r>
+        <w:t xml:space="preserve">e </w:t>
+      </w:r>
+      <w:proofErr w:type="spellStart"/>
+      <w:r>
+        <w:t>esta</w:t>
+      </w:r>
+      <w:proofErr w:type="spellEnd"/>
+      <w:r>
+        <w:t xml:space="preserve"> </w:t>
+      </w:r>
+      <w:proofErr w:type="spellStart"/>
+      <w:r>
+        <w:t>mezclando</w:t>
+      </w:r>
+      <w:proofErr w:type="spellEnd"/>
+      <w:r>
+        <w:t xml:space="preserve"> la </w:t>
+      </w:r>
+      <w:proofErr w:type="spellStart"/>
+      <w:r>
+        <w:t>estructura</w:t>
+      </w:r>
+      <w:proofErr w:type="spellEnd"/>
+      <w:r>
+        <w:t xml:space="preserve"> con el </w:t>
+      </w:r>
+      <w:proofErr w:type="spellStart"/>
+      <w:r>
+        <w:t>estilo</w:t>
+      </w:r>
+      <w:proofErr w:type="spellEnd"/>
+    </w:p>
+    <w:p>
+      <w:pPr>
+        <w:pStyle w:val="ListParagraph"/>
+        <w:numPr>
+          <w:ilvl w:val="0"/>
+          <w:numId w:val="4"/>
+        </w:numPr>
+      </w:pPr>
+      <w:r>
+        <w:t xml:space="preserve">El </w:t>
+      </w:r>
+      <w:proofErr w:type="spellStart"/>
+      <w:r>
+        <w:t>estilo</w:t>
+      </w:r>
+      <w:proofErr w:type="spellEnd"/>
+      <w:r>
+        <w:t xml:space="preserve"> se </w:t>
+      </w:r>
+      <w:proofErr w:type="spellStart"/>
+      <w:r>
+        <w:t>incorpora</w:t>
+      </w:r>
+      <w:proofErr w:type="spellEnd"/>
+      <w:r>
+        <w:t xml:space="preserve"> </w:t>
+      </w:r>
+      <w:proofErr w:type="spellStart"/>
+      <w:r>
+        <w:t>en</w:t>
+      </w:r>
+      <w:proofErr w:type="spellEnd"/>
+      <w:r>
+        <w:t xml:space="preserve"> la </w:t>
+      </w:r>
+      <w:proofErr w:type="spellStart"/>
+      <w:r>
+        <w:t>cabecera</w:t>
+      </w:r>
+      <w:proofErr w:type="spellEnd"/>
+      <w:r>
+        <w:t xml:space="preserve">, </w:t>
+      </w:r>
+      <w:proofErr w:type="spellStart"/>
+      <w:r>
+        <w:t>pero</w:t>
+      </w:r>
+      <w:proofErr w:type="spellEnd"/>
+      <w:r>
+        <w:t xml:space="preserve"> </w:t>
+      </w:r>
+      <w:proofErr w:type="spellStart"/>
+      <w:r>
+        <w:t>en</w:t>
+      </w:r>
+      <w:proofErr w:type="spellEnd"/>
+      <w:r>
+        <w:t xml:space="preserve"> el </w:t>
+      </w:r>
+      <w:proofErr w:type="spellStart"/>
+      <w:r>
+        <w:t>caso</w:t>
+      </w:r>
+      <w:proofErr w:type="spellEnd"/>
+      <w:r>
+        <w:t xml:space="preserve"> que </w:t>
+      </w:r>
+      <w:proofErr w:type="spellStart"/>
+      <w:r>
+        <w:t>tenga</w:t>
+      </w:r>
+      <w:proofErr w:type="spellEnd"/>
+      <w:r>
+        <w:t xml:space="preserve"> un </w:t>
+      </w:r>
+      <w:proofErr w:type="spellStart"/>
+      <w:r>
+        <w:t>sitio</w:t>
+      </w:r>
+      <w:proofErr w:type="spellEnd"/>
+      <w:r>
+        <w:t xml:space="preserve"> con </w:t>
+      </w:r>
+      <w:proofErr w:type="spellStart"/>
+      <w:r>
+        <w:t>varias</w:t>
+      </w:r>
+      <w:proofErr w:type="spellEnd"/>
+      <w:r>
+        <w:t xml:space="preserve"> </w:t>
+      </w:r>
+      <w:proofErr w:type="spellStart"/>
+      <w:r>
+        <w:t>paginas</w:t>
+      </w:r>
+      <w:proofErr w:type="spellEnd"/>
+      <w:r>
+        <w:t xml:space="preserve"> las </w:t>
+      </w:r>
+      <w:proofErr w:type="spellStart"/>
+      <w:r>
+        <w:t>correcciones</w:t>
+      </w:r>
+      <w:proofErr w:type="spellEnd"/>
+      <w:r>
+        <w:t xml:space="preserve"> </w:t>
+      </w:r>
+      <w:proofErr w:type="spellStart"/>
+      <w:r>
+        <w:t>tendria</w:t>
+      </w:r>
+      <w:proofErr w:type="spellEnd"/>
+      <w:r>
+        <w:t xml:space="preserve"> que </w:t>
+      </w:r>
+      <w:proofErr w:type="spellStart"/>
+      <w:r>
+        <w:t>hacerlas</w:t>
+      </w:r>
+      <w:proofErr w:type="spellEnd"/>
+      <w:r>
+        <w:t xml:space="preserve"> </w:t>
+      </w:r>
+      <w:proofErr w:type="spellStart"/>
+      <w:r>
+        <w:t>en</w:t>
+      </w:r>
+      <w:proofErr w:type="spellEnd"/>
+      <w:r>
+        <w:t xml:space="preserve"> </w:t>
+      </w:r>
+      <w:proofErr w:type="spellStart"/>
+      <w:r>
+        <w:t>cada</w:t>
+      </w:r>
+      <w:proofErr w:type="spellEnd"/>
+      <w:r>
+        <w:t xml:space="preserve"> </w:t>
+      </w:r>
+      <w:proofErr w:type="spellStart"/>
+      <w:r>
+        <w:t>pagina</w:t>
+      </w:r>
+      <w:proofErr w:type="spellEnd"/>
+      <w:r>
+        <w:t xml:space="preserve"> y </w:t>
+      </w:r>
+      <w:proofErr w:type="spellStart"/>
+      <w:r>
+        <w:t>esto</w:t>
+      </w:r>
+      <w:proofErr w:type="spellEnd"/>
+      <w:r>
+        <w:t xml:space="preserve"> </w:t>
+      </w:r>
+      <w:proofErr w:type="spellStart"/>
+      <w:r>
+        <w:t>seria</w:t>
+      </w:r>
+      <w:proofErr w:type="spellEnd"/>
+      <w:r>
+        <w:t xml:space="preserve"> </w:t>
+      </w:r>
+      <w:proofErr w:type="spellStart"/>
+      <w:r>
+        <w:t>poco</w:t>
+      </w:r>
+      <w:proofErr w:type="spellEnd"/>
+      <w:r>
+        <w:t xml:space="preserve"> </w:t>
+      </w:r>
+      <w:proofErr w:type="spellStart"/>
+      <w:r>
+        <w:t>optimo</w:t>
+      </w:r>
+      <w:proofErr w:type="spellEnd"/>
+    </w:p>
+    <w:p/>
+    <w:p>
+      <w:r>
+        <w:lastRenderedPageBreak/>
+        <w:t xml:space="preserve">Sin embargo </w:t>
+      </w:r>
+      <w:proofErr w:type="spellStart"/>
+      <w:r>
+        <w:t>si</w:t>
+      </w:r>
+      <w:proofErr w:type="spellEnd"/>
+      <w:r>
+        <w:t xml:space="preserve"> </w:t>
+      </w:r>
+      <w:proofErr w:type="spellStart"/>
+      <w:r>
+        <w:t>construimos</w:t>
+      </w:r>
+      <w:proofErr w:type="spellEnd"/>
+      <w:r>
+        <w:t xml:space="preserve"> </w:t>
+      </w:r>
+      <w:proofErr w:type="spellStart"/>
+      <w:r>
+        <w:t>una</w:t>
+      </w:r>
+      <w:proofErr w:type="spellEnd"/>
+      <w:r>
+        <w:t xml:space="preserve"> </w:t>
+      </w:r>
+      <w:proofErr w:type="spellStart"/>
+      <w:r>
+        <w:t>hoja</w:t>
+      </w:r>
+      <w:proofErr w:type="spellEnd"/>
+      <w:r>
+        <w:t xml:space="preserve"> de </w:t>
+      </w:r>
+      <w:proofErr w:type="spellStart"/>
+      <w:r>
+        <w:t>estilo</w:t>
+      </w:r>
+      <w:proofErr w:type="spellEnd"/>
+      <w:r>
+        <w:t xml:space="preserve">, </w:t>
+      </w:r>
+      <w:proofErr w:type="spellStart"/>
+      <w:r>
+        <w:t>esta</w:t>
+      </w:r>
+      <w:proofErr w:type="spellEnd"/>
+      <w:r>
+        <w:t xml:space="preserve"> </w:t>
+      </w:r>
+      <w:proofErr w:type="spellStart"/>
+      <w:r>
+        <w:t>podria</w:t>
+      </w:r>
+      <w:proofErr w:type="spellEnd"/>
+      <w:r>
+        <w:t xml:space="preserve"> </w:t>
+      </w:r>
+      <w:proofErr w:type="spellStart"/>
+      <w:r>
+        <w:t>ser</w:t>
+      </w:r>
+      <w:proofErr w:type="spellEnd"/>
+      <w:r>
+        <w:t xml:space="preserve"> </w:t>
+      </w:r>
+      <w:proofErr w:type="spellStart"/>
+      <w:r>
+        <w:t>utilizada</w:t>
+      </w:r>
+      <w:proofErr w:type="spellEnd"/>
+      <w:r>
+        <w:t xml:space="preserve"> </w:t>
+      </w:r>
+      <w:proofErr w:type="spellStart"/>
+      <w:r>
+        <w:t>por</w:t>
+      </w:r>
+      <w:proofErr w:type="spellEnd"/>
+      <w:r>
+        <w:t xml:space="preserve"> </w:t>
+      </w:r>
+      <w:proofErr w:type="spellStart"/>
+      <w:r>
+        <w:t>tantas</w:t>
+      </w:r>
+      <w:proofErr w:type="spellEnd"/>
+      <w:r>
+        <w:t xml:space="preserve"> </w:t>
+      </w:r>
+      <w:proofErr w:type="spellStart"/>
+      <w:r>
+        <w:t>paginas</w:t>
+      </w:r>
+      <w:proofErr w:type="spellEnd"/>
+      <w:r>
+        <w:t xml:space="preserve"> </w:t>
+      </w:r>
+      <w:proofErr w:type="spellStart"/>
+      <w:proofErr w:type="gramStart"/>
+      <w:r>
+        <w:t>como</w:t>
+      </w:r>
+      <w:proofErr w:type="spellEnd"/>
+      <w:proofErr w:type="gramEnd"/>
+      <w:r>
+        <w:t xml:space="preserve"> </w:t>
+      </w:r>
+      <w:proofErr w:type="spellStart"/>
+      <w:r>
+        <w:t>deseemos</w:t>
+      </w:r>
+      <w:proofErr w:type="spellEnd"/>
+      <w:r>
+        <w:t xml:space="preserve">. </w:t>
+      </w:r>
+      <w:proofErr w:type="spellStart"/>
+      <w:r>
+        <w:t>Ver</w:t>
+      </w:r>
+      <w:proofErr w:type="spellEnd"/>
+      <w:r>
+        <w:t xml:space="preserve"> que </w:t>
+      </w:r>
+      <w:proofErr w:type="spellStart"/>
+      <w:r>
+        <w:t>los</w:t>
+      </w:r>
+      <w:proofErr w:type="spellEnd"/>
+      <w:r>
+        <w:t xml:space="preserve"> </w:t>
+      </w:r>
+      <w:proofErr w:type="spellStart"/>
+      <w:r>
+        <w:t>ficheros</w:t>
+      </w:r>
+      <w:proofErr w:type="spellEnd"/>
+      <w:r>
+        <w:t xml:space="preserve"> HTML y CSS </w:t>
+      </w:r>
+      <w:proofErr w:type="spellStart"/>
+      <w:r>
+        <w:t>esencial</w:t>
+      </w:r>
+      <w:proofErr w:type="spellEnd"/>
+      <w:r>
+        <w:t xml:space="preserve"> #4.html y </w:t>
+      </w:r>
+      <w:r>
+        <w:t xml:space="preserve">HTML y CSS </w:t>
+      </w:r>
+      <w:proofErr w:type="spellStart"/>
+      <w:r>
+        <w:t>esencial</w:t>
+      </w:r>
+      <w:proofErr w:type="spellEnd"/>
+      <w:r>
+        <w:t xml:space="preserve"> #4</w:t>
+      </w:r>
+      <w:r>
+        <w:t>-1</w:t>
+      </w:r>
+      <w:r>
+        <w:t>.html</w:t>
+      </w:r>
+      <w:r>
+        <w:t xml:space="preserve"> </w:t>
+      </w:r>
+      <w:proofErr w:type="spellStart"/>
+      <w:r>
+        <w:t>utilizan</w:t>
+      </w:r>
+      <w:proofErr w:type="spellEnd"/>
+      <w:r>
+        <w:t xml:space="preserve"> la </w:t>
+      </w:r>
+      <w:proofErr w:type="spellStart"/>
+      <w:r>
+        <w:t>misma</w:t>
+      </w:r>
+      <w:proofErr w:type="spellEnd"/>
+      <w:r>
+        <w:t xml:space="preserve"> </w:t>
+      </w:r>
+      <w:proofErr w:type="spellStart"/>
+      <w:r>
+        <w:t>hoja</w:t>
+      </w:r>
+      <w:proofErr w:type="spellEnd"/>
+      <w:r>
+        <w:t xml:space="preserve"> de </w:t>
+      </w:r>
+      <w:proofErr w:type="spellStart"/>
+      <w:r>
+        <w:t>estilo</w:t>
+      </w:r>
+      <w:proofErr w:type="spellEnd"/>
+      <w:r>
+        <w:t xml:space="preserve"> style4.css</w:t>
+      </w:r>
+      <w:r>
+        <w:t xml:space="preserve"> </w:t>
+      </w:r>
+    </w:p>
+    <w:p>
+      <w:r>
+        <w:t xml:space="preserve">NOTA: </w:t>
+      </w:r>
+      <w:proofErr w:type="spellStart"/>
+      <w:proofErr w:type="gramStart"/>
+      <w:r>
+        <w:t>como</w:t>
+      </w:r>
+      <w:proofErr w:type="spellEnd"/>
+      <w:proofErr w:type="gramEnd"/>
+      <w:r>
+        <w:t xml:space="preserve"> </w:t>
+      </w:r>
+      <w:proofErr w:type="spellStart"/>
+      <w:r>
+        <w:t>norma</w:t>
+      </w:r>
+      <w:proofErr w:type="spellEnd"/>
+      <w:r>
+        <w:t xml:space="preserve"> general</w:t>
+      </w:r>
+      <w:r>
+        <w:t xml:space="preserve"> </w:t>
+      </w:r>
+      <w:proofErr w:type="spellStart"/>
+      <w:r>
+        <w:t>siempre</w:t>
+      </w:r>
+      <w:proofErr w:type="spellEnd"/>
+      <w:r>
+        <w:t xml:space="preserve"> se </w:t>
+      </w:r>
+      <w:proofErr w:type="spellStart"/>
+      <w:r>
+        <w:t>debe</w:t>
+      </w:r>
+      <w:proofErr w:type="spellEnd"/>
+      <w:r>
+        <w:t xml:space="preserve"> </w:t>
+      </w:r>
+      <w:proofErr w:type="spellStart"/>
+      <w:r>
+        <w:t>mantener</w:t>
+      </w:r>
+      <w:proofErr w:type="spellEnd"/>
+      <w:r>
+        <w:t xml:space="preserve"> </w:t>
+      </w:r>
+      <w:proofErr w:type="spellStart"/>
+      <w:r>
+        <w:t>una</w:t>
+      </w:r>
+      <w:proofErr w:type="spellEnd"/>
+      <w:r>
+        <w:t xml:space="preserve"> </w:t>
+      </w:r>
+      <w:proofErr w:type="spellStart"/>
+      <w:r>
+        <w:t>separacion</w:t>
+      </w:r>
+      <w:proofErr w:type="spellEnd"/>
+      <w:r>
+        <w:t xml:space="preserve"> de las </w:t>
+      </w:r>
+      <w:proofErr w:type="spellStart"/>
+      <w:r>
+        <w:t>responsabilidades</w:t>
+      </w:r>
+      <w:proofErr w:type="spellEnd"/>
+      <w:r>
+        <w:t xml:space="preserve">, la </w:t>
+      </w:r>
+      <w:proofErr w:type="spellStart"/>
+      <w:r>
+        <w:t>estructura</w:t>
+      </w:r>
+      <w:proofErr w:type="spellEnd"/>
+      <w:r>
+        <w:t xml:space="preserve"> </w:t>
+      </w:r>
+      <w:proofErr w:type="spellStart"/>
+      <w:r>
+        <w:t>debe</w:t>
+      </w:r>
+      <w:proofErr w:type="spellEnd"/>
+      <w:r>
+        <w:t xml:space="preserve"> </w:t>
+      </w:r>
+      <w:proofErr w:type="spellStart"/>
+      <w:r>
+        <w:t>estar</w:t>
+      </w:r>
+      <w:proofErr w:type="spellEnd"/>
+      <w:r>
+        <w:t xml:space="preserve"> </w:t>
+      </w:r>
+      <w:proofErr w:type="spellStart"/>
+      <w:r>
+        <w:t>en</w:t>
+      </w:r>
+      <w:proofErr w:type="spellEnd"/>
+      <w:r>
+        <w:t xml:space="preserve"> un </w:t>
+      </w:r>
+      <w:proofErr w:type="spellStart"/>
+      <w:r>
+        <w:t>lugar</w:t>
+      </w:r>
+      <w:proofErr w:type="spellEnd"/>
+      <w:r>
+        <w:t xml:space="preserve"> y el </w:t>
+      </w:r>
+      <w:proofErr w:type="spellStart"/>
+      <w:r>
+        <w:t>estilo</w:t>
+      </w:r>
+      <w:proofErr w:type="spellEnd"/>
+      <w:r>
+        <w:t xml:space="preserve"> </w:t>
+      </w:r>
+      <w:proofErr w:type="spellStart"/>
+      <w:r>
+        <w:t>en</w:t>
+      </w:r>
+      <w:proofErr w:type="spellEnd"/>
+      <w:r>
+        <w:t xml:space="preserve"> </w:t>
+      </w:r>
+      <w:proofErr w:type="spellStart"/>
+      <w:r>
+        <w:t>otro</w:t>
       </w:r>
       <w:bookmarkStart w:id="0" w:name="_GoBack"/>
       <w:bookmarkEnd w:id="0"/>
-      <w:r>
-        <w:t xml:space="preserve"> style3.css</w:t>
-      </w:r>
+      <w:proofErr w:type="spellEnd"/>
     </w:p>
     <w:p/>
     <w:p/>
@@ -931,6 +1595,119 @@
     </w:lvl>
   </w:abstractNum>
   <w:abstractNum w:abstractNumId="1" w15:restartNumberingAfterBreak="0">
+    <w:nsid w:val="32DD11F5"/>
+    <w:multiLevelType w:val="hybridMultilevel"/>
+    <w:tmpl w:val="4D366992"/>
+    <w:lvl w:ilvl="0" w:tplc="04090001">
+      <w:start w:val="1"/>
+      <w:numFmt w:val="bullet"/>
+      <w:lvlText w:val=""/>
+      <w:lvlJc w:val="left"/>
+      <w:pPr>
+        <w:ind w:left="720" w:hanging="360"/>
+      </w:pPr>
+      <w:rPr>
+        <w:rFonts w:ascii="Symbol" w:hAnsi="Symbol" w:hint="default"/>
+      </w:rPr>
+    </w:lvl>
+    <w:lvl w:ilvl="1" w:tplc="04090003" w:tentative="1">
+      <w:start w:val="1"/>
+      <w:numFmt w:val="bullet"/>
+      <w:lvlText w:val="o"/>
+      <w:lvlJc w:val="left"/>
+      <w:pPr>
+        <w:ind w:left="1440" w:hanging="360"/>
+      </w:pPr>
+      <w:rPr>
+        <w:rFonts w:ascii="Courier New" w:hAnsi="Courier New" w:cs="Courier New" w:hint="default"/>
+      </w:rPr>
+    </w:lvl>
+    <w:lvl w:ilvl="2" w:tplc="04090005" w:tentative="1">
+      <w:start w:val="1"/>
+      <w:numFmt w:val="bullet"/>
+      <w:lvlText w:val=""/>
+      <w:lvlJc w:val="left"/>
+      <w:pPr>
+        <w:ind w:left="2160" w:hanging="360"/>
+      </w:pPr>
+      <w:rPr>
+        <w:rFonts w:ascii="Wingdings" w:hAnsi="Wingdings" w:hint="default"/>
+      </w:rPr>
+    </w:lvl>
+    <w:lvl w:ilvl="3" w:tplc="04090001" w:tentative="1">
+      <w:start w:val="1"/>
+      <w:numFmt w:val="bullet"/>
+      <w:lvlText w:val=""/>
+      <w:lvlJc w:val="left"/>
+      <w:pPr>
+        <w:ind w:left="2880" w:hanging="360"/>
+      </w:pPr>
+      <w:rPr>
+        <w:rFonts w:ascii="Symbol" w:hAnsi="Symbol" w:hint="default"/>
+      </w:rPr>
+    </w:lvl>
+    <w:lvl w:ilvl="4" w:tplc="04090003" w:tentative="1">
+      <w:start w:val="1"/>
+      <w:numFmt w:val="bullet"/>
+      <w:lvlText w:val="o"/>
+      <w:lvlJc w:val="left"/>
+      <w:pPr>
+        <w:ind w:left="3600" w:hanging="360"/>
+      </w:pPr>
+      <w:rPr>
+        <w:rFonts w:ascii="Courier New" w:hAnsi="Courier New" w:cs="Courier New" w:hint="default"/>
+      </w:rPr>
+    </w:lvl>
+    <w:lvl w:ilvl="5" w:tplc="04090005" w:tentative="1">
+      <w:start w:val="1"/>
+      <w:numFmt w:val="bullet"/>
+      <w:lvlText w:val=""/>
+      <w:lvlJc w:val="left"/>
+      <w:pPr>
+        <w:ind w:left="4320" w:hanging="360"/>
+      </w:pPr>
+      <w:rPr>
+        <w:rFonts w:ascii="Wingdings" w:hAnsi="Wingdings" w:hint="default"/>
+      </w:rPr>
+    </w:lvl>
+    <w:lvl w:ilvl="6" w:tplc="04090001" w:tentative="1">
+      <w:start w:val="1"/>
+      <w:numFmt w:val="bullet"/>
+      <w:lvlText w:val=""/>
+      <w:lvlJc w:val="left"/>
+      <w:pPr>
+        <w:ind w:left="5040" w:hanging="360"/>
+      </w:pPr>
+      <w:rPr>
+        <w:rFonts w:ascii="Symbol" w:hAnsi="Symbol" w:hint="default"/>
+      </w:rPr>
+    </w:lvl>
+    <w:lvl w:ilvl="7" w:tplc="04090003" w:tentative="1">
+      <w:start w:val="1"/>
+      <w:numFmt w:val="bullet"/>
+      <w:lvlText w:val="o"/>
+      <w:lvlJc w:val="left"/>
+      <w:pPr>
+        <w:ind w:left="5760" w:hanging="360"/>
+      </w:pPr>
+      <w:rPr>
+        <w:rFonts w:ascii="Courier New" w:hAnsi="Courier New" w:cs="Courier New" w:hint="default"/>
+      </w:rPr>
+    </w:lvl>
+    <w:lvl w:ilvl="8" w:tplc="04090005" w:tentative="1">
+      <w:start w:val="1"/>
+      <w:numFmt w:val="bullet"/>
+      <w:lvlText w:val=""/>
+      <w:lvlJc w:val="left"/>
+      <w:pPr>
+        <w:ind w:left="6480" w:hanging="360"/>
+      </w:pPr>
+      <w:rPr>
+        <w:rFonts w:ascii="Wingdings" w:hAnsi="Wingdings" w:hint="default"/>
+      </w:rPr>
+    </w:lvl>
+  </w:abstractNum>
+  <w:abstractNum w:abstractNumId="2" w15:restartNumberingAfterBreak="0">
     <w:nsid w:val="603D557C"/>
     <w:multiLevelType w:val="hybridMultilevel"/>
     <w:tmpl w:val="9E84D43A"/>
@@ -1043,11 +1820,130 @@
       </w:rPr>
     </w:lvl>
   </w:abstractNum>
+  <w:abstractNum w:abstractNumId="3" w15:restartNumberingAfterBreak="0">
+    <w:nsid w:val="79185542"/>
+    <w:multiLevelType w:val="hybridMultilevel"/>
+    <w:tmpl w:val="3EA6BB72"/>
+    <w:lvl w:ilvl="0" w:tplc="04090001">
+      <w:start w:val="1"/>
+      <w:numFmt w:val="bullet"/>
+      <w:lvlText w:val=""/>
+      <w:lvlJc w:val="left"/>
+      <w:pPr>
+        <w:ind w:left="720" w:hanging="360"/>
+      </w:pPr>
+      <w:rPr>
+        <w:rFonts w:ascii="Symbol" w:hAnsi="Symbol" w:hint="default"/>
+      </w:rPr>
+    </w:lvl>
+    <w:lvl w:ilvl="1" w:tplc="04090003" w:tentative="1">
+      <w:start w:val="1"/>
+      <w:numFmt w:val="bullet"/>
+      <w:lvlText w:val="o"/>
+      <w:lvlJc w:val="left"/>
+      <w:pPr>
+        <w:ind w:left="1440" w:hanging="360"/>
+      </w:pPr>
+      <w:rPr>
+        <w:rFonts w:ascii="Courier New" w:hAnsi="Courier New" w:cs="Courier New" w:hint="default"/>
+      </w:rPr>
+    </w:lvl>
+    <w:lvl w:ilvl="2" w:tplc="04090005" w:tentative="1">
+      <w:start w:val="1"/>
+      <w:numFmt w:val="bullet"/>
+      <w:lvlText w:val=""/>
+      <w:lvlJc w:val="left"/>
+      <w:pPr>
+        <w:ind w:left="2160" w:hanging="360"/>
+      </w:pPr>
+      <w:rPr>
+        <w:rFonts w:ascii="Wingdings" w:hAnsi="Wingdings" w:hint="default"/>
+      </w:rPr>
+    </w:lvl>
+    <w:lvl w:ilvl="3" w:tplc="04090001" w:tentative="1">
+      <w:start w:val="1"/>
+      <w:numFmt w:val="bullet"/>
+      <w:lvlText w:val=""/>
+      <w:lvlJc w:val="left"/>
+      <w:pPr>
+        <w:ind w:left="2880" w:hanging="360"/>
+      </w:pPr>
+      <w:rPr>
+        <w:rFonts w:ascii="Symbol" w:hAnsi="Symbol" w:hint="default"/>
+      </w:rPr>
+    </w:lvl>
+    <w:lvl w:ilvl="4" w:tplc="04090003" w:tentative="1">
+      <w:start w:val="1"/>
+      <w:numFmt w:val="bullet"/>
+      <w:lvlText w:val="o"/>
+      <w:lvlJc w:val="left"/>
+      <w:pPr>
+        <w:ind w:left="3600" w:hanging="360"/>
+      </w:pPr>
+      <w:rPr>
+        <w:rFonts w:ascii="Courier New" w:hAnsi="Courier New" w:cs="Courier New" w:hint="default"/>
+      </w:rPr>
+    </w:lvl>
+    <w:lvl w:ilvl="5" w:tplc="04090005" w:tentative="1">
+      <w:start w:val="1"/>
+      <w:numFmt w:val="bullet"/>
+      <w:lvlText w:val=""/>
+      <w:lvlJc w:val="left"/>
+      <w:pPr>
+        <w:ind w:left="4320" w:hanging="360"/>
+      </w:pPr>
+      <w:rPr>
+        <w:rFonts w:ascii="Wingdings" w:hAnsi="Wingdings" w:hint="default"/>
+      </w:rPr>
+    </w:lvl>
+    <w:lvl w:ilvl="6" w:tplc="04090001" w:tentative="1">
+      <w:start w:val="1"/>
+      <w:numFmt w:val="bullet"/>
+      <w:lvlText w:val=""/>
+      <w:lvlJc w:val="left"/>
+      <w:pPr>
+        <w:ind w:left="5040" w:hanging="360"/>
+      </w:pPr>
+      <w:rPr>
+        <w:rFonts w:ascii="Symbol" w:hAnsi="Symbol" w:hint="default"/>
+      </w:rPr>
+    </w:lvl>
+    <w:lvl w:ilvl="7" w:tplc="04090003" w:tentative="1">
+      <w:start w:val="1"/>
+      <w:numFmt w:val="bullet"/>
+      <w:lvlText w:val="o"/>
+      <w:lvlJc w:val="left"/>
+      <w:pPr>
+        <w:ind w:left="5760" w:hanging="360"/>
+      </w:pPr>
+      <w:rPr>
+        <w:rFonts w:ascii="Courier New" w:hAnsi="Courier New" w:cs="Courier New" w:hint="default"/>
+      </w:rPr>
+    </w:lvl>
+    <w:lvl w:ilvl="8" w:tplc="04090005" w:tentative="1">
+      <w:start w:val="1"/>
+      <w:numFmt w:val="bullet"/>
+      <w:lvlText w:val=""/>
+      <w:lvlJc w:val="left"/>
+      <w:pPr>
+        <w:ind w:left="6480" w:hanging="360"/>
+      </w:pPr>
+      <w:rPr>
+        <w:rFonts w:ascii="Wingdings" w:hAnsi="Wingdings" w:hint="default"/>
+      </w:rPr>
+    </w:lvl>
+  </w:abstractNum>
   <w:num w:numId="1">
-    <w:abstractNumId w:val="1"/>
+    <w:abstractNumId w:val="2"/>
   </w:num>
   <w:num w:numId="2">
     <w:abstractNumId w:val="0"/>
+  </w:num>
+  <w:num w:numId="3">
+    <w:abstractNumId w:val="1"/>
+  </w:num>
+  <w:num w:numId="4">
+    <w:abstractNumId w:val="3"/>
   </w:num>
 </w:numbering>
 </file>

</xml_diff>

<commit_message>
HTML y CSS Esencial #7
</commit_message>
<xml_diff>
--- a/Noias HTML.docx
+++ b/Noias HTML.docx
@@ -1634,10 +1634,12 @@
         <w:t xml:space="preserve"> </w:t>
       </w:r>
       <w:proofErr w:type="spellStart"/>
+      <w:proofErr w:type="gramStart"/>
       <w:r>
         <w:t>este</w:t>
       </w:r>
       <w:proofErr w:type="spellEnd"/>
+      <w:proofErr w:type="gramEnd"/>
       <w:r>
         <w:t xml:space="preserve"> </w:t>
       </w:r>
@@ -1656,9 +1658,452 @@
       <w:proofErr w:type="spellEnd"/>
       <w:r>
         <w:t xml:space="preserve"> el video 6</w:t>
+      </w:r>
+    </w:p>
+    <w:p/>
+    <w:p>
+      <w:r>
+        <w:t>Video 7</w:t>
+      </w:r>
+    </w:p>
+    <w:p>
+      <w:proofErr w:type="spellStart"/>
+      <w:r>
+        <w:t>Box</w:t>
+      </w:r>
+    </w:p>
+    <w:p>
+      <w:r>
+        <w:t>Todos</w:t>
+      </w:r>
+      <w:proofErr w:type="spellEnd"/>
+      <w:r>
+        <w:t xml:space="preserve"> </w:t>
+      </w:r>
+      <w:proofErr w:type="spellStart"/>
+      <w:r>
+        <w:t>los</w:t>
+      </w:r>
+      <w:proofErr w:type="spellEnd"/>
+      <w:r>
+        <w:t xml:space="preserve"> </w:t>
+      </w:r>
+      <w:proofErr w:type="spellStart"/>
+      <w:r>
+        <w:t>elementos</w:t>
+      </w:r>
+      <w:proofErr w:type="spellEnd"/>
+      <w:r>
+        <w:t xml:space="preserve"> </w:t>
+      </w:r>
+      <w:proofErr w:type="spellStart"/>
+      <w:r>
+        <w:t>dentro</w:t>
+      </w:r>
+      <w:proofErr w:type="spellEnd"/>
+      <w:r>
+        <w:t xml:space="preserve"> de la </w:t>
+      </w:r>
+      <w:proofErr w:type="spellStart"/>
+      <w:r>
+        <w:t>etiqueta</w:t>
+      </w:r>
+      <w:proofErr w:type="spellEnd"/>
+      <w:r>
+        <w:t xml:space="preserve"> body, </w:t>
+      </w:r>
+      <w:proofErr w:type="spellStart"/>
+      <w:r>
+        <w:t>estan</w:t>
+      </w:r>
+      <w:proofErr w:type="spellEnd"/>
+      <w:r>
+        <w:t xml:space="preserve"> </w:t>
+      </w:r>
+      <w:proofErr w:type="spellStart"/>
+      <w:r>
+        <w:t>contenidos</w:t>
+      </w:r>
+      <w:proofErr w:type="spellEnd"/>
+      <w:r>
+        <w:t xml:space="preserve"> </w:t>
+      </w:r>
+      <w:proofErr w:type="spellStart"/>
+      <w:r>
+        <w:t>dentro</w:t>
+      </w:r>
+      <w:proofErr w:type="spellEnd"/>
+      <w:r>
+        <w:t xml:space="preserve"> de </w:t>
+      </w:r>
+      <w:proofErr w:type="spellStart"/>
+      <w:r>
+        <w:t>una</w:t>
+      </w:r>
+      <w:proofErr w:type="spellEnd"/>
+      <w:r>
+        <w:t xml:space="preserve"> </w:t>
+      </w:r>
+      <w:proofErr w:type="spellStart"/>
+      <w:r>
+        <w:t>caja</w:t>
+      </w:r>
+      <w:proofErr w:type="spellEnd"/>
+      <w:r>
+        <w:t xml:space="preserve"> invisible.</w:t>
+      </w:r>
+    </w:p>
+    <w:p>
+      <w:proofErr w:type="spellStart"/>
+      <w:r>
+        <w:t>Propiedadesde</w:t>
+      </w:r>
+      <w:proofErr w:type="spellEnd"/>
+      <w:r>
+        <w:t xml:space="preserve"> BOX</w:t>
+      </w:r>
+    </w:p>
+    <w:p>
+      <w:pPr>
+        <w:pStyle w:val="ListParagraph"/>
+        <w:numPr>
+          <w:ilvl w:val="0"/>
+          <w:numId w:val="5"/>
+        </w:numPr>
+      </w:pPr>
+      <w:r>
+        <w:t>Display</w:t>
+      </w:r>
+    </w:p>
+    <w:p>
+      <w:pPr>
+        <w:pStyle w:val="ListParagraph"/>
+        <w:numPr>
+          <w:ilvl w:val="1"/>
+          <w:numId w:val="5"/>
+        </w:numPr>
+      </w:pPr>
+      <w:r>
+        <w:t xml:space="preserve">Block: </w:t>
+      </w:r>
+      <w:proofErr w:type="spellStart"/>
+      <w:r>
+        <w:t>Ocupan</w:t>
+      </w:r>
+      <w:proofErr w:type="spellEnd"/>
+      <w:r>
+        <w:t xml:space="preserve"> </w:t>
+      </w:r>
+      <w:proofErr w:type="spellStart"/>
+      <w:r>
+        <w:t>todo</w:t>
+      </w:r>
+      <w:proofErr w:type="spellEnd"/>
+      <w:r>
+        <w:t xml:space="preserve"> el ancho de la </w:t>
+      </w:r>
+      <w:proofErr w:type="spellStart"/>
+      <w:r>
+        <w:t>pantalla</w:t>
+      </w:r>
+      <w:proofErr w:type="spellEnd"/>
+    </w:p>
+    <w:p>
+      <w:pPr>
+        <w:pStyle w:val="ListParagraph"/>
+        <w:numPr>
+          <w:ilvl w:val="1"/>
+          <w:numId w:val="5"/>
+        </w:numPr>
+      </w:pPr>
+      <w:r>
+        <w:t xml:space="preserve">Inline: </w:t>
+      </w:r>
+      <w:proofErr w:type="spellStart"/>
+      <w:r>
+        <w:t>Ocupan</w:t>
+      </w:r>
+      <w:proofErr w:type="spellEnd"/>
+      <w:r>
+        <w:t xml:space="preserve"> solo el </w:t>
+      </w:r>
+      <w:proofErr w:type="spellStart"/>
+      <w:r>
+        <w:t>espacio</w:t>
+      </w:r>
+      <w:proofErr w:type="spellEnd"/>
+      <w:r>
+        <w:t xml:space="preserve"> que </w:t>
+      </w:r>
+      <w:proofErr w:type="spellStart"/>
+      <w:r>
+        <w:t>utilizan</w:t>
+      </w:r>
+      <w:proofErr w:type="spellEnd"/>
+    </w:p>
+    <w:p>
+      <w:proofErr w:type="spellStart"/>
+      <w:r>
+        <w:t>Esto</w:t>
+      </w:r>
+      <w:proofErr w:type="spellEnd"/>
+      <w:r>
+        <w:t xml:space="preserve"> </w:t>
+      </w:r>
+      <w:proofErr w:type="spellStart"/>
+      <w:r>
+        <w:t>quiere</w:t>
+      </w:r>
+      <w:proofErr w:type="spellEnd"/>
+      <w:r>
+        <w:t xml:space="preserve"> </w:t>
+      </w:r>
+      <w:proofErr w:type="spellStart"/>
+      <w:r>
+        <w:t>decir</w:t>
+      </w:r>
+      <w:proofErr w:type="spellEnd"/>
+      <w:r>
+        <w:t xml:space="preserve"> que </w:t>
+      </w:r>
+      <w:proofErr w:type="spellStart"/>
+      <w:r>
+        <w:t>si</w:t>
+      </w:r>
+      <w:proofErr w:type="spellEnd"/>
+      <w:r>
+        <w:t xml:space="preserve"> </w:t>
+      </w:r>
+      <w:proofErr w:type="gramStart"/>
+      <w:r>
+        <w:t>un</w:t>
+      </w:r>
+      <w:proofErr w:type="gramEnd"/>
+      <w:r>
+        <w:t xml:space="preserve"> tag </w:t>
+      </w:r>
+      <w:proofErr w:type="spellStart"/>
+      <w:r>
+        <w:t>es</w:t>
+      </w:r>
+      <w:proofErr w:type="spellEnd"/>
+      <w:r>
+        <w:t xml:space="preserve"> de </w:t>
+      </w:r>
+      <w:proofErr w:type="spellStart"/>
+      <w:r>
+        <w:t>tipo</w:t>
+      </w:r>
+      <w:proofErr w:type="spellEnd"/>
+      <w:r>
+        <w:t xml:space="preserve"> block, no </w:t>
+      </w:r>
+      <w:proofErr w:type="spellStart"/>
+      <w:r>
+        <w:t>tendra</w:t>
+      </w:r>
+      <w:proofErr w:type="spellEnd"/>
+      <w:r>
+        <w:t xml:space="preserve"> </w:t>
+      </w:r>
+      <w:proofErr w:type="spellStart"/>
+      <w:r>
+        <w:t>ningun</w:t>
+      </w:r>
+      <w:proofErr w:type="spellEnd"/>
+      <w:r>
+        <w:t xml:space="preserve"> element a </w:t>
+      </w:r>
+      <w:proofErr w:type="spellStart"/>
+      <w:r>
+        <w:t>su</w:t>
+      </w:r>
+      <w:proofErr w:type="spellEnd"/>
+      <w:r>
+        <w:t xml:space="preserve"> </w:t>
+      </w:r>
+      <w:proofErr w:type="spellStart"/>
+      <w:r>
+        <w:t>lado</w:t>
+      </w:r>
+      <w:proofErr w:type="spellEnd"/>
+      <w:r>
+        <w:t xml:space="preserve"> y </w:t>
+      </w:r>
+      <w:proofErr w:type="spellStart"/>
+      <w:r>
+        <w:t>los</w:t>
+      </w:r>
+      <w:proofErr w:type="spellEnd"/>
+      <w:r>
+        <w:t xml:space="preserve"> </w:t>
+      </w:r>
+      <w:proofErr w:type="spellStart"/>
+      <w:r>
+        <w:t>elementos</w:t>
+      </w:r>
+      <w:proofErr w:type="spellEnd"/>
+      <w:r>
+        <w:t xml:space="preserve"> de </w:t>
+      </w:r>
+      <w:proofErr w:type="spellStart"/>
+      <w:r>
+        <w:t>tipo</w:t>
+      </w:r>
+      <w:proofErr w:type="spellEnd"/>
+      <w:r>
+        <w:t xml:space="preserve"> inline </w:t>
+      </w:r>
+      <w:proofErr w:type="spellStart"/>
+      <w:r>
+        <w:t>podrian</w:t>
+      </w:r>
+      <w:proofErr w:type="spellEnd"/>
+      <w:r>
+        <w:t xml:space="preserve"> </w:t>
+      </w:r>
+      <w:proofErr w:type="spellStart"/>
+      <w:r>
+        <w:t>tener</w:t>
+      </w:r>
+      <w:proofErr w:type="spellEnd"/>
+      <w:r>
+        <w:t xml:space="preserve"> </w:t>
+      </w:r>
+      <w:proofErr w:type="spellStart"/>
+      <w:r>
+        <w:t>otro</w:t>
+      </w:r>
+      <w:proofErr w:type="spellEnd"/>
+      <w:r>
+        <w:t xml:space="preserve"> element a </w:t>
+      </w:r>
+      <w:proofErr w:type="spellStart"/>
+      <w:r>
+        <w:t>su</w:t>
+      </w:r>
+      <w:proofErr w:type="spellEnd"/>
+      <w:r>
+        <w:t xml:space="preserve"> </w:t>
+      </w:r>
+      <w:proofErr w:type="spellStart"/>
+      <w:r>
+        <w:t>lado</w:t>
+      </w:r>
+      <w:proofErr w:type="spellEnd"/>
+    </w:p>
+    <w:p>
+      <w:pPr>
+        <w:pStyle w:val="ListParagraph"/>
+        <w:numPr>
+          <w:ilvl w:val="0"/>
+          <w:numId w:val="5"/>
+        </w:numPr>
+      </w:pPr>
+      <w:r>
+        <w:t>Box model</w:t>
+      </w:r>
+    </w:p>
+    <w:p>
+      <w:pPr>
+        <w:pStyle w:val="ListParagraph"/>
+        <w:numPr>
+          <w:ilvl w:val="1"/>
+          <w:numId w:val="5"/>
+        </w:numPr>
+      </w:pPr>
+      <w:r>
+        <w:t>Margin</w:t>
+      </w:r>
+    </w:p>
+    <w:p>
+      <w:pPr>
+        <w:pStyle w:val="ListParagraph"/>
+        <w:numPr>
+          <w:ilvl w:val="1"/>
+          <w:numId w:val="5"/>
+        </w:numPr>
+      </w:pPr>
+      <w:r>
+        <w:t>Border</w:t>
+      </w:r>
+    </w:p>
+    <w:p>
+      <w:pPr>
+        <w:pStyle w:val="ListParagraph"/>
+        <w:numPr>
+          <w:ilvl w:val="1"/>
+          <w:numId w:val="5"/>
+        </w:numPr>
+      </w:pPr>
+      <w:proofErr w:type="spellStart"/>
+      <w:r>
+        <w:t>Pading</w:t>
+      </w:r>
+      <w:proofErr w:type="spellEnd"/>
+    </w:p>
+    <w:p>
+      <w:pPr>
+        <w:pStyle w:val="ListParagraph"/>
+        <w:numPr>
+          <w:ilvl w:val="1"/>
+          <w:numId w:val="5"/>
+        </w:numPr>
+      </w:pPr>
+      <w:r>
+        <w:t>Contenido</w:t>
       </w:r>
       <w:bookmarkStart w:id="0" w:name="_GoBack"/>
       <w:bookmarkEnd w:id="0"/>
+    </w:p>
+    <w:p>
+      <w:r>
+        <w:rPr>
+          <w:noProof/>
+        </w:rPr>
+        <w:lastRenderedPageBreak/>
+        <w:drawing>
+          <wp:inline distT="0" distB="0" distL="0" distR="0">
+            <wp:extent cx="2470826" cy="2320319"/>
+            <wp:effectExtent l="0" t="0" r="5715" b="3810"/>
+            <wp:docPr id="2" name="Picture 2"/>
+            <wp:cNvGraphicFramePr>
+              <a:graphicFrameLocks xmlns:a="http://schemas.openxmlformats.org/drawingml/2006/main" noChangeAspect="1"/>
+            </wp:cNvGraphicFramePr>
+            <a:graphic xmlns:a="http://schemas.openxmlformats.org/drawingml/2006/main">
+              <a:graphicData uri="http://schemas.openxmlformats.org/drawingml/2006/picture">
+                <pic:pic xmlns:pic="http://schemas.openxmlformats.org/drawingml/2006/picture">
+                  <pic:nvPicPr>
+                    <pic:cNvPr id="2" name="boxmodel.png"/>
+                    <pic:cNvPicPr/>
+                  </pic:nvPicPr>
+                  <pic:blipFill>
+                    <a:blip r:embed="rId5">
+                      <a:extLst>
+                        <a:ext uri="{28A0092B-C50C-407E-A947-70E740481C1C}">
+                          <a14:useLocalDpi xmlns:a14="http://schemas.microsoft.com/office/drawing/2010/main" val="0"/>
+                        </a:ext>
+                      </a:extLst>
+                    </a:blip>
+                    <a:stretch>
+                      <a:fillRect/>
+                    </a:stretch>
+                  </pic:blipFill>
+                  <pic:spPr>
+                    <a:xfrm>
+                      <a:off x="0" y="0"/>
+                      <a:ext cx="2491885" cy="2340096"/>
+                    </a:xfrm>
+                    <a:prstGeom prst="rect">
+                      <a:avLst/>
+                    </a:prstGeom>
+                  </pic:spPr>
+                </pic:pic>
+              </a:graphicData>
+            </a:graphic>
+          </wp:inline>
+        </w:drawing>
+      </w:r>
     </w:p>
     <w:p/>
     <w:p/>
@@ -2127,6 +2572,119 @@
       </w:rPr>
     </w:lvl>
   </w:abstractNum>
+  <w:abstractNum w:abstractNumId="4" w15:restartNumberingAfterBreak="0">
+    <w:nsid w:val="7E7C3EF3"/>
+    <w:multiLevelType w:val="hybridMultilevel"/>
+    <w:tmpl w:val="329E28FA"/>
+    <w:lvl w:ilvl="0" w:tplc="04090001">
+      <w:start w:val="1"/>
+      <w:numFmt w:val="bullet"/>
+      <w:lvlText w:val=""/>
+      <w:lvlJc w:val="left"/>
+      <w:pPr>
+        <w:ind w:left="720" w:hanging="360"/>
+      </w:pPr>
+      <w:rPr>
+        <w:rFonts w:ascii="Symbol" w:hAnsi="Symbol" w:hint="default"/>
+      </w:rPr>
+    </w:lvl>
+    <w:lvl w:ilvl="1" w:tplc="04090003">
+      <w:start w:val="1"/>
+      <w:numFmt w:val="bullet"/>
+      <w:lvlText w:val="o"/>
+      <w:lvlJc w:val="left"/>
+      <w:pPr>
+        <w:ind w:left="1440" w:hanging="360"/>
+      </w:pPr>
+      <w:rPr>
+        <w:rFonts w:ascii="Courier New" w:hAnsi="Courier New" w:cs="Courier New" w:hint="default"/>
+      </w:rPr>
+    </w:lvl>
+    <w:lvl w:ilvl="2" w:tplc="04090005" w:tentative="1">
+      <w:start w:val="1"/>
+      <w:numFmt w:val="bullet"/>
+      <w:lvlText w:val=""/>
+      <w:lvlJc w:val="left"/>
+      <w:pPr>
+        <w:ind w:left="2160" w:hanging="360"/>
+      </w:pPr>
+      <w:rPr>
+        <w:rFonts w:ascii="Wingdings" w:hAnsi="Wingdings" w:hint="default"/>
+      </w:rPr>
+    </w:lvl>
+    <w:lvl w:ilvl="3" w:tplc="04090001" w:tentative="1">
+      <w:start w:val="1"/>
+      <w:numFmt w:val="bullet"/>
+      <w:lvlText w:val=""/>
+      <w:lvlJc w:val="left"/>
+      <w:pPr>
+        <w:ind w:left="2880" w:hanging="360"/>
+      </w:pPr>
+      <w:rPr>
+        <w:rFonts w:ascii="Symbol" w:hAnsi="Symbol" w:hint="default"/>
+      </w:rPr>
+    </w:lvl>
+    <w:lvl w:ilvl="4" w:tplc="04090003" w:tentative="1">
+      <w:start w:val="1"/>
+      <w:numFmt w:val="bullet"/>
+      <w:lvlText w:val="o"/>
+      <w:lvlJc w:val="left"/>
+      <w:pPr>
+        <w:ind w:left="3600" w:hanging="360"/>
+      </w:pPr>
+      <w:rPr>
+        <w:rFonts w:ascii="Courier New" w:hAnsi="Courier New" w:cs="Courier New" w:hint="default"/>
+      </w:rPr>
+    </w:lvl>
+    <w:lvl w:ilvl="5" w:tplc="04090005" w:tentative="1">
+      <w:start w:val="1"/>
+      <w:numFmt w:val="bullet"/>
+      <w:lvlText w:val=""/>
+      <w:lvlJc w:val="left"/>
+      <w:pPr>
+        <w:ind w:left="4320" w:hanging="360"/>
+      </w:pPr>
+      <w:rPr>
+        <w:rFonts w:ascii="Wingdings" w:hAnsi="Wingdings" w:hint="default"/>
+      </w:rPr>
+    </w:lvl>
+    <w:lvl w:ilvl="6" w:tplc="04090001" w:tentative="1">
+      <w:start w:val="1"/>
+      <w:numFmt w:val="bullet"/>
+      <w:lvlText w:val=""/>
+      <w:lvlJc w:val="left"/>
+      <w:pPr>
+        <w:ind w:left="5040" w:hanging="360"/>
+      </w:pPr>
+      <w:rPr>
+        <w:rFonts w:ascii="Symbol" w:hAnsi="Symbol" w:hint="default"/>
+      </w:rPr>
+    </w:lvl>
+    <w:lvl w:ilvl="7" w:tplc="04090003" w:tentative="1">
+      <w:start w:val="1"/>
+      <w:numFmt w:val="bullet"/>
+      <w:lvlText w:val="o"/>
+      <w:lvlJc w:val="left"/>
+      <w:pPr>
+        <w:ind w:left="5760" w:hanging="360"/>
+      </w:pPr>
+      <w:rPr>
+        <w:rFonts w:ascii="Courier New" w:hAnsi="Courier New" w:cs="Courier New" w:hint="default"/>
+      </w:rPr>
+    </w:lvl>
+    <w:lvl w:ilvl="8" w:tplc="04090005" w:tentative="1">
+      <w:start w:val="1"/>
+      <w:numFmt w:val="bullet"/>
+      <w:lvlText w:val=""/>
+      <w:lvlJc w:val="left"/>
+      <w:pPr>
+        <w:ind w:left="6480" w:hanging="360"/>
+      </w:pPr>
+      <w:rPr>
+        <w:rFonts w:ascii="Wingdings" w:hAnsi="Wingdings" w:hint="default"/>
+      </w:rPr>
+    </w:lvl>
+  </w:abstractNum>
   <w:num w:numId="1">
     <w:abstractNumId w:val="2"/>
   </w:num>
@@ -2138,6 +2696,9 @@
   </w:num>
   <w:num w:numId="4">
     <w:abstractNumId w:val="3"/>
+  </w:num>
+  <w:num w:numId="5">
+    <w:abstractNumId w:val="4"/>
   </w:num>
 </w:numbering>
 </file>

</xml_diff>